<commit_message>
Added outline of the simplified model.
</commit_message>
<xml_diff>
--- a/Manuscript/Outline_Dec22_JRF.docx
+++ b/Manuscript/Outline_Dec22_JRF.docx
@@ -349,6 +349,39 @@
         </w:rPr>
         <w:t xml:space="preserve"> </w:t>
       </w:r>
+    </w:p>
+    <w:p/>
+    <w:p>
+      <w:r>
+        <w:t>W</w:t>
+      </w:r>
+      <w:r>
+        <w:t xml:space="preserve">e might want to try to demonstrate some of the key features of the energy model with a simpler example. What I'm thinking about is maybe a model with just a receptor, R, and two adaptors, A and B. The receptor could have two sites, one that binds A and one that binds B. Upon binding to </w:t>
+      </w:r>
+      <w:proofErr w:type="gramStart"/>
+      <w:r>
+        <w:t>R,  A</w:t>
+      </w:r>
+      <w:proofErr w:type="gramEnd"/>
+      <w:r>
+        <w:t xml:space="preserve"> could become phosphorylated and B could bind to it. We could try to find parameters that would make the simpler model exhibit transient kinetics for A or B binding </w:t>
+      </w:r>
+      <w:proofErr w:type="gramStart"/>
+      <w:r>
+        <w:t>similar to</w:t>
+      </w:r>
+      <w:proofErr w:type="gramEnd"/>
+      <w:r>
+        <w:t xml:space="preserve"> what Kholodenko et al. observed in their experiments</w:t>
+      </w:r>
+    </w:p>
+    <w:p>
+      <w:pPr>
+        <w:rPr>
+          <w:b/>
+          <w:bCs/>
+        </w:rPr>
+      </w:pPr>
     </w:p>
     <w:p>
       <w:pPr>
@@ -1519,9 +1552,6 @@
     <w:pPr>
       <w:suppressLineNumbers/>
     </w:pPr>
-    <w:rPr>
-      <w:lang/>
-    </w:rPr>
   </w:style>
   <w:style w:type="character" w:styleId="CommentReference">
     <w:name w:val="annotation reference"/>

</xml_diff>